<commit_message>
Changed a few paragraphs slightly
</commit_message>
<xml_diff>
--- a/Problem Project Statement.docx
+++ b/Problem Project Statement.docx
@@ -1,224 +1,18 @@
 
 <file path=word/document.xml><?xml version="1.0" encoding="utf-8"?>
-<w:document xmlns:wpc="http://schemas.microsoft.com/office/word/2010/wordprocessingCanvas" xmlns:cx="http://schemas.microsoft.com/office/drawing/2014/chartex" xmlns:cx1="http://schemas.microsoft.com/office/drawing/2015/9/8/chartex" xmlns:mc="http://schemas.openxmlformats.org/markup-compatibility/2006" xmlns:o="urn:schemas-microsoft-com:office:office" xmlns:r="http://schemas.openxmlformats.org/officeDocument/2006/relationships" xmlns:m="http://schemas.openxmlformats.org/officeDocument/2006/math" xmlns:v="urn:schemas-microsoft-com:vml" xmlns:wp14="http://schemas.microsoft.com/office/word/2010/wordprocessingDrawing" xmlns:wp="http://schemas.openxmlformats.org/drawingml/2006/wordprocessingDrawing" xmlns:w10="urn:schemas-microsoft-com:office:word" xmlns:w="http://schemas.openxmlformats.org/wordprocessingml/2006/main" xmlns:w14="http://schemas.microsoft.com/office/word/2010/wordml" xmlns:w15="http://schemas.microsoft.com/office/word/2012/wordml" xmlns:w16se="http://schemas.microsoft.com/office/word/2015/wordml/symex" xmlns:wpg="http://schemas.microsoft.com/office/word/2010/wordprocessingGroup" xmlns:wpi="http://schemas.microsoft.com/office/word/2010/wordprocessingInk" xmlns:wne="http://schemas.microsoft.com/office/word/2006/wordml" xmlns:wps="http://schemas.microsoft.com/office/word/2010/wordprocessingShape" mc:Ignorable="w14 w15 w16se wp14">
+<w:document xmlns:wpc="http://schemas.microsoft.com/office/word/2010/wordprocessingCanvas" xmlns:mc="http://schemas.openxmlformats.org/markup-compatibility/2006" xmlns:o="urn:schemas-microsoft-com:office:office" xmlns:r="http://schemas.openxmlformats.org/officeDocument/2006/relationships" xmlns:m="http://schemas.openxmlformats.org/officeDocument/2006/math" xmlns:v="urn:schemas-microsoft-com:vml" xmlns:wp14="http://schemas.microsoft.com/office/word/2010/wordprocessingDrawing" xmlns:wp="http://schemas.openxmlformats.org/drawingml/2006/wordprocessingDrawing" xmlns:w10="urn:schemas-microsoft-com:office:word" xmlns:w="http://schemas.openxmlformats.org/wordprocessingml/2006/main" xmlns:w14="http://schemas.microsoft.com/office/word/2010/wordml" xmlns:w15="http://schemas.microsoft.com/office/word/2012/wordml" xmlns:wpg="http://schemas.microsoft.com/office/word/2010/wordprocessingGroup" xmlns:wpi="http://schemas.microsoft.com/office/word/2010/wordprocessingInk" xmlns:wne="http://schemas.microsoft.com/office/word/2006/wordml" xmlns:wps="http://schemas.microsoft.com/office/word/2010/wordprocessingShape" mc:Ignorable="w14 w15 wp14">
   <w:body>
     <w:p>
       <w:pPr>
         <w:rPr>
           <w:rFonts w:ascii="Times New Roman" w:hAnsi="Times New Roman" w:cs="Times New Roman"/>
-          <w:b/>
-        </w:rPr>
-      </w:pPr>
-      <w:r>
-        <w:rPr>
-          <w:rFonts w:ascii="Times New Roman" w:hAnsi="Times New Roman" w:cs="Times New Roman"/>
-          <w:b/>
-        </w:rPr>
-        <w:t>Problem Project Statement</w:t>
-      </w:r>
-    </w:p>
-    <w:p>
-      <w:pPr>
-        <w:rPr>
-          <w:rFonts w:ascii="Times New Roman" w:hAnsi="Times New Roman" w:cs="Times New Roman"/>
-          <w:b/>
-        </w:rPr>
-      </w:pPr>
-      <w:r>
-        <w:rPr>
-          <w:rFonts w:ascii="Times New Roman" w:hAnsi="Times New Roman" w:cs="Times New Roman"/>
-        </w:rPr>
-        <w:t xml:space="preserve">Problem Choice: </w:t>
-      </w:r>
-      <w:r>
-        <w:rPr>
-          <w:rFonts w:ascii="Times New Roman" w:hAnsi="Times New Roman" w:cs="Times New Roman"/>
-        </w:rPr>
-        <w:t>Chapter 8 Problem 7</w:t>
-      </w:r>
-      <w:r>
-        <w:rPr>
-          <w:rFonts w:ascii="Times New Roman" w:hAnsi="Times New Roman" w:cs="Times New Roman"/>
-        </w:rPr>
-        <w:t>,</w:t>
-      </w:r>
-      <w:r>
-        <w:rPr>
-          <w:rFonts w:ascii="Times New Roman" w:hAnsi="Times New Roman" w:cs="Times New Roman"/>
-        </w:rPr>
-        <w:t xml:space="preserve"> </w:t>
-      </w:r>
-      <w:r>
-        <w:rPr>
-          <w:rFonts w:ascii="Times New Roman" w:hAnsi="Times New Roman" w:cs="Times New Roman"/>
-          <w:b/>
-        </w:rPr>
-        <w:t>Morse Code (with stretch goals)</w:t>
-      </w:r>
-    </w:p>
-    <w:p>
-      <w:pPr>
-        <w:rPr>
-          <w:rFonts w:ascii="Times New Roman" w:hAnsi="Times New Roman" w:cs="Times New Roman"/>
-        </w:rPr>
-      </w:pPr>
-      <w:r>
-        <w:rPr>
-          <w:rFonts w:ascii="Times New Roman" w:hAnsi="Times New Roman" w:cs="Times New Roman"/>
-        </w:rPr>
-        <w:t xml:space="preserve">Stretch goals: </w:t>
-      </w:r>
-    </w:p>
-    <w:p>
-      <w:pPr>
-        <w:rPr>
-          <w:rFonts w:ascii="Times New Roman" w:hAnsi="Times New Roman" w:cs="Times New Roman"/>
-        </w:rPr>
-      </w:pPr>
-      <w:r>
-        <w:rPr>
-          <w:rFonts w:ascii="Times New Roman" w:hAnsi="Times New Roman" w:cs="Times New Roman"/>
-        </w:rPr>
-        <w:t xml:space="preserve">Allow the user to input text and generate </w:t>
-      </w:r>
-      <w:proofErr w:type="spellStart"/>
-      <w:r>
-        <w:rPr>
-          <w:rFonts w:ascii="Times New Roman" w:hAnsi="Times New Roman" w:cs="Times New Roman"/>
-        </w:rPr>
-        <w:t>morse</w:t>
-      </w:r>
-      <w:proofErr w:type="spellEnd"/>
-      <w:r>
-        <w:rPr>
-          <w:rFonts w:ascii="Times New Roman" w:hAnsi="Times New Roman" w:cs="Times New Roman"/>
-        </w:rPr>
-        <w:t xml:space="preserve"> code output in a text file</w:t>
-      </w:r>
-    </w:p>
-    <w:p>
-      <w:pPr>
-        <w:rPr>
-          <w:rFonts w:ascii="Times New Roman" w:hAnsi="Times New Roman" w:cs="Times New Roman"/>
-        </w:rPr>
-      </w:pPr>
-      <w:r>
-        <w:rPr>
-          <w:rFonts w:ascii="Times New Roman" w:hAnsi="Times New Roman" w:cs="Times New Roman"/>
-        </w:rPr>
-        <w:t xml:space="preserve">Allow input of either text or </w:t>
-      </w:r>
-      <w:proofErr w:type="spellStart"/>
-      <w:r>
-        <w:rPr>
-          <w:rFonts w:ascii="Times New Roman" w:hAnsi="Times New Roman" w:cs="Times New Roman"/>
-        </w:rPr>
-        <w:t>morse</w:t>
-      </w:r>
-      <w:proofErr w:type="spellEnd"/>
-      <w:r>
-        <w:rPr>
-          <w:rFonts w:ascii="Times New Roman" w:hAnsi="Times New Roman" w:cs="Times New Roman"/>
-        </w:rPr>
-        <w:t xml:space="preserve"> code and output the opposite</w:t>
-      </w:r>
-    </w:p>
-    <w:p>
-      <w:pPr>
-        <w:rPr>
-          <w:rFonts w:ascii="Times New Roman" w:hAnsi="Times New Roman" w:cs="Times New Roman"/>
-        </w:rPr>
-      </w:pPr>
-      <w:r>
-        <w:rPr>
-          <w:rFonts w:ascii="Times New Roman" w:hAnsi="Times New Roman" w:cs="Times New Roman"/>
-        </w:rPr>
-        <w:t xml:space="preserve">Auto-detect if the input is </w:t>
-      </w:r>
-      <w:proofErr w:type="spellStart"/>
-      <w:r>
-        <w:rPr>
-          <w:rFonts w:ascii="Times New Roman" w:hAnsi="Times New Roman" w:cs="Times New Roman"/>
-        </w:rPr>
-        <w:t>morse</w:t>
-      </w:r>
-      <w:proofErr w:type="spellEnd"/>
-      <w:r>
-        <w:rPr>
-          <w:rFonts w:ascii="Times New Roman" w:hAnsi="Times New Roman" w:cs="Times New Roman"/>
-        </w:rPr>
-        <w:t xml:space="preserve"> code or English</w:t>
-      </w:r>
-    </w:p>
-    <w:p>
-      <w:pPr>
-        <w:rPr>
-          <w:rFonts w:ascii="Times New Roman" w:hAnsi="Times New Roman" w:cs="Times New Roman"/>
-        </w:rPr>
-      </w:pPr>
-      <w:r>
-        <w:rPr>
-          <w:rFonts w:ascii="Times New Roman" w:hAnsi="Times New Roman" w:cs="Times New Roman"/>
-        </w:rPr>
-        <w:t>Allow for other decoding methods</w:t>
-      </w:r>
-      <w:r>
-        <w:rPr>
-          <w:rFonts w:ascii="Times New Roman" w:hAnsi="Times New Roman" w:cs="Times New Roman"/>
-        </w:rPr>
-        <w:t xml:space="preserve">: </w:t>
-      </w:r>
-      <w:proofErr w:type="spellStart"/>
-      <w:r>
-        <w:rPr>
-          <w:rFonts w:ascii="Times New Roman" w:hAnsi="Times New Roman" w:cs="Times New Roman"/>
-        </w:rPr>
-        <w:t>ceaser</w:t>
-      </w:r>
-      <w:proofErr w:type="spellEnd"/>
-      <w:r>
-        <w:rPr>
-          <w:rFonts w:ascii="Times New Roman" w:hAnsi="Times New Roman" w:cs="Times New Roman"/>
-        </w:rPr>
-        <w:t xml:space="preserve"> cipher, </w:t>
-      </w:r>
-      <w:r>
-        <w:rPr>
-          <w:rFonts w:ascii="Times New Roman" w:hAnsi="Times New Roman" w:cs="Times New Roman"/>
-        </w:rPr>
-        <w:t xml:space="preserve">rail fence cipher, or </w:t>
-      </w:r>
-      <w:proofErr w:type="spellStart"/>
-      <w:r>
-        <w:rPr>
-          <w:rFonts w:ascii="Times New Roman" w:hAnsi="Times New Roman" w:cs="Times New Roman"/>
-        </w:rPr>
-        <w:t>atbash</w:t>
-      </w:r>
-      <w:proofErr w:type="spellEnd"/>
-      <w:r>
-        <w:rPr>
-          <w:rFonts w:ascii="Times New Roman" w:hAnsi="Times New Roman" w:cs="Times New Roman"/>
-        </w:rPr>
-        <w:t xml:space="preserve"> cipher.</w:t>
-      </w:r>
-    </w:p>
-    <w:p>
-      <w:pPr>
-        <w:rPr>
-          <w:rFonts w:ascii="Times New Roman" w:hAnsi="Times New Roman" w:cs="Times New Roman"/>
-        </w:rPr>
-      </w:pPr>
-    </w:p>
-    <w:p>
-      <w:pPr>
-        <w:rPr>
-          <w:rFonts w:ascii="Times New Roman" w:hAnsi="Times New Roman" w:cs="Times New Roman"/>
-        </w:rPr>
-      </w:pPr>
-      <w:r>
-        <w:rPr>
-          <w:rFonts w:ascii="Times New Roman" w:hAnsi="Times New Roman" w:cs="Times New Roman"/>
+          <w:u w:val="single"/>
+        </w:rPr>
+      </w:pPr>
+      <w:r>
+        <w:rPr>
+          <w:rFonts w:ascii="Times New Roman" w:hAnsi="Times New Roman" w:cs="Times New Roman"/>
+          <w:u w:val="single"/>
         </w:rPr>
         <w:t>Team Members:</w:t>
       </w:r>
@@ -291,18 +85,215 @@
       <w:pPr>
         <w:rPr>
           <w:rFonts w:ascii="Times New Roman" w:hAnsi="Times New Roman" w:cs="Times New Roman"/>
-        </w:rPr>
-      </w:pPr>
-    </w:p>
-    <w:p>
-      <w:pPr>
-        <w:rPr>
-          <w:rFonts w:ascii="Times New Roman" w:hAnsi="Times New Roman" w:cs="Times New Roman"/>
-        </w:rPr>
-      </w:pPr>
-      <w:r>
-        <w:rPr>
-          <w:rFonts w:ascii="Times New Roman" w:hAnsi="Times New Roman" w:cs="Times New Roman"/>
+          <w:b/>
+        </w:rPr>
+      </w:pPr>
+    </w:p>
+    <w:p>
+      <w:pPr>
+        <w:rPr>
+          <w:rFonts w:ascii="Times New Roman" w:hAnsi="Times New Roman" w:cs="Times New Roman"/>
+          <w:b/>
+        </w:rPr>
+      </w:pPr>
+      <w:r>
+        <w:rPr>
+          <w:rFonts w:ascii="Times New Roman" w:hAnsi="Times New Roman" w:cs="Times New Roman"/>
+          <w:b/>
+        </w:rPr>
+        <w:t>Problem Project Statement</w:t>
+      </w:r>
+    </w:p>
+    <w:p>
+      <w:pPr>
+        <w:rPr>
+          <w:rFonts w:ascii="Times New Roman" w:hAnsi="Times New Roman" w:cs="Times New Roman"/>
+          <w:b/>
+        </w:rPr>
+      </w:pPr>
+      <w:r>
+        <w:rPr>
+          <w:rFonts w:ascii="Times New Roman" w:hAnsi="Times New Roman" w:cs="Times New Roman"/>
+        </w:rPr>
+        <w:t xml:space="preserve">Problem Choice: Chapter 8 Problem 7, </w:t>
+      </w:r>
+      <w:r>
+        <w:rPr>
+          <w:rFonts w:ascii="Times New Roman" w:hAnsi="Times New Roman" w:cs="Times New Roman"/>
+          <w:b/>
+        </w:rPr>
+        <w:t>Morse Code (with stretch goals)</w:t>
+      </w:r>
+    </w:p>
+    <w:p>
+      <w:pPr>
+        <w:rPr>
+          <w:rFonts w:ascii="Times New Roman" w:hAnsi="Times New Roman" w:cs="Times New Roman"/>
+          <w:u w:val="single"/>
+        </w:rPr>
+      </w:pPr>
+      <w:r>
+        <w:rPr>
+          <w:rFonts w:ascii="Times New Roman" w:hAnsi="Times New Roman" w:cs="Times New Roman"/>
+          <w:u w:val="single"/>
+        </w:rPr>
+        <w:t xml:space="preserve">Stretch goals: </w:t>
+      </w:r>
+    </w:p>
+    <w:p>
+      <w:pPr>
+        <w:rPr>
+          <w:rFonts w:ascii="Times New Roman" w:hAnsi="Times New Roman" w:cs="Times New Roman"/>
+        </w:rPr>
+      </w:pPr>
+      <w:r>
+        <w:rPr>
+          <w:rFonts w:ascii="Times New Roman" w:hAnsi="Times New Roman" w:cs="Times New Roman"/>
+        </w:rPr>
+        <w:t xml:space="preserve">Allow the user to input text and generate </w:t>
+      </w:r>
+      <w:proofErr w:type="spellStart"/>
+      <w:proofErr w:type="gramStart"/>
+      <w:r>
+        <w:rPr>
+          <w:rFonts w:ascii="Times New Roman" w:hAnsi="Times New Roman" w:cs="Times New Roman"/>
+        </w:rPr>
+        <w:t>morse</w:t>
+      </w:r>
+      <w:proofErr w:type="spellEnd"/>
+      <w:proofErr w:type="gramEnd"/>
+      <w:r>
+        <w:rPr>
+          <w:rFonts w:ascii="Times New Roman" w:hAnsi="Times New Roman" w:cs="Times New Roman"/>
+        </w:rPr>
+        <w:t xml:space="preserve"> code output in a text file</w:t>
+      </w:r>
+    </w:p>
+    <w:p>
+      <w:pPr>
+        <w:rPr>
+          <w:rFonts w:ascii="Times New Roman" w:hAnsi="Times New Roman" w:cs="Times New Roman"/>
+        </w:rPr>
+      </w:pPr>
+      <w:r>
+        <w:rPr>
+          <w:rFonts w:ascii="Times New Roman" w:hAnsi="Times New Roman" w:cs="Times New Roman"/>
+        </w:rPr>
+        <w:t xml:space="preserve">Allow input of either text or </w:t>
+      </w:r>
+      <w:proofErr w:type="spellStart"/>
+      <w:r>
+        <w:rPr>
+          <w:rFonts w:ascii="Times New Roman" w:hAnsi="Times New Roman" w:cs="Times New Roman"/>
+        </w:rPr>
+        <w:t>morse</w:t>
+      </w:r>
+      <w:proofErr w:type="spellEnd"/>
+      <w:r>
+        <w:rPr>
+          <w:rFonts w:ascii="Times New Roman" w:hAnsi="Times New Roman" w:cs="Times New Roman"/>
+        </w:rPr>
+        <w:t xml:space="preserve"> code and output the opposite</w:t>
+      </w:r>
+    </w:p>
+    <w:p>
+      <w:pPr>
+        <w:rPr>
+          <w:rFonts w:ascii="Times New Roman" w:hAnsi="Times New Roman" w:cs="Times New Roman"/>
+        </w:rPr>
+      </w:pPr>
+      <w:r>
+        <w:rPr>
+          <w:rFonts w:ascii="Times New Roman" w:hAnsi="Times New Roman" w:cs="Times New Roman"/>
+        </w:rPr>
+        <w:t xml:space="preserve">Auto-detect if the input is </w:t>
+      </w:r>
+      <w:proofErr w:type="spellStart"/>
+      <w:r>
+        <w:rPr>
+          <w:rFonts w:ascii="Times New Roman" w:hAnsi="Times New Roman" w:cs="Times New Roman"/>
+        </w:rPr>
+        <w:t>morse</w:t>
+      </w:r>
+      <w:proofErr w:type="spellEnd"/>
+      <w:r>
+        <w:rPr>
+          <w:rFonts w:ascii="Times New Roman" w:hAnsi="Times New Roman" w:cs="Times New Roman"/>
+        </w:rPr>
+        <w:t xml:space="preserve"> code or English</w:t>
+      </w:r>
+    </w:p>
+    <w:p>
+      <w:pPr>
+        <w:rPr>
+          <w:rFonts w:ascii="Times New Roman" w:hAnsi="Times New Roman" w:cs="Times New Roman"/>
+        </w:rPr>
+      </w:pPr>
+      <w:r>
+        <w:rPr>
+          <w:rFonts w:ascii="Times New Roman" w:hAnsi="Times New Roman" w:cs="Times New Roman"/>
+        </w:rPr>
+        <w:t>Allow for other decoding methods</w:t>
+      </w:r>
+      <w:r>
+        <w:rPr>
+          <w:rFonts w:ascii="Times New Roman" w:hAnsi="Times New Roman" w:cs="Times New Roman"/>
+        </w:rPr>
+        <w:t xml:space="preserve">: </w:t>
+      </w:r>
+      <w:proofErr w:type="spellStart"/>
+      <w:r>
+        <w:rPr>
+          <w:rFonts w:ascii="Times New Roman" w:hAnsi="Times New Roman" w:cs="Times New Roman"/>
+        </w:rPr>
+        <w:t>ceaser</w:t>
+      </w:r>
+      <w:proofErr w:type="spellEnd"/>
+      <w:r>
+        <w:rPr>
+          <w:rFonts w:ascii="Times New Roman" w:hAnsi="Times New Roman" w:cs="Times New Roman"/>
+        </w:rPr>
+        <w:t xml:space="preserve"> cipher, </w:t>
+      </w:r>
+      <w:r>
+        <w:rPr>
+          <w:rFonts w:ascii="Times New Roman" w:hAnsi="Times New Roman" w:cs="Times New Roman"/>
+        </w:rPr>
+        <w:t xml:space="preserve">rail fence cipher, or </w:t>
+      </w:r>
+      <w:proofErr w:type="spellStart"/>
+      <w:r>
+        <w:rPr>
+          <w:rFonts w:ascii="Times New Roman" w:hAnsi="Times New Roman" w:cs="Times New Roman"/>
+        </w:rPr>
+        <w:t>atbash</w:t>
+      </w:r>
+      <w:proofErr w:type="spellEnd"/>
+      <w:r>
+        <w:rPr>
+          <w:rFonts w:ascii="Times New Roman" w:hAnsi="Times New Roman" w:cs="Times New Roman"/>
+        </w:rPr>
+        <w:t xml:space="preserve"> cipher.</w:t>
+      </w:r>
+    </w:p>
+    <w:p>
+      <w:pPr>
+        <w:rPr>
+          <w:rFonts w:ascii="Times New Roman" w:hAnsi="Times New Roman" w:cs="Times New Roman"/>
+        </w:rPr>
+      </w:pPr>
+    </w:p>
+    <w:p>
+      <w:pPr>
+        <w:rPr>
+          <w:rFonts w:ascii="Times New Roman" w:hAnsi="Times New Roman" w:cs="Times New Roman"/>
+          <w:u w:val="single"/>
+        </w:rPr>
+      </w:pPr>
+      <w:r>
+        <w:rPr>
+          <w:rFonts w:ascii="Times New Roman" w:hAnsi="Times New Roman" w:cs="Times New Roman"/>
+          <w:u w:val="single"/>
         </w:rPr>
         <w:t>Approach and Design Layout:</w:t>
       </w:r>
@@ -416,11 +407,13 @@
       <w:pPr>
         <w:rPr>
           <w:rFonts w:ascii="Times New Roman" w:hAnsi="Times New Roman" w:cs="Times New Roman"/>
-        </w:rPr>
-      </w:pPr>
-      <w:r>
-        <w:rPr>
-          <w:rFonts w:ascii="Times New Roman" w:hAnsi="Times New Roman" w:cs="Times New Roman"/>
+          <w:u w:val="single"/>
+        </w:rPr>
+      </w:pPr>
+      <w:r>
+        <w:rPr>
+          <w:rFonts w:ascii="Times New Roman" w:hAnsi="Times New Roman" w:cs="Times New Roman"/>
+          <w:u w:val="single"/>
         </w:rPr>
         <w:t>Project Management:</w:t>
       </w:r>
@@ -429,11 +422,13 @@
       <w:pPr>
         <w:rPr>
           <w:rFonts w:ascii="Times New Roman" w:hAnsi="Times New Roman" w:cs="Times New Roman"/>
-        </w:rPr>
-      </w:pPr>
-      <w:r>
-        <w:rPr>
-          <w:rFonts w:ascii="Times New Roman" w:hAnsi="Times New Roman" w:cs="Times New Roman"/>
+          <w:b/>
+        </w:rPr>
+      </w:pPr>
+      <w:r>
+        <w:rPr>
+          <w:rFonts w:ascii="Times New Roman" w:hAnsi="Times New Roman" w:cs="Times New Roman"/>
+          <w:b/>
         </w:rPr>
         <w:t>Individual assignments:</w:t>
       </w:r>
@@ -444,13 +439,6 @@
           <w:rFonts w:ascii="Times New Roman" w:hAnsi="Times New Roman" w:cs="Times New Roman"/>
         </w:rPr>
       </w:pPr>
-    </w:p>
-    <w:p>
-      <w:pPr>
-        <w:rPr>
-          <w:rFonts w:ascii="Times New Roman" w:hAnsi="Times New Roman" w:cs="Times New Roman"/>
-        </w:rPr>
-      </w:pPr>
       <w:r>
         <w:rPr>
           <w:rFonts w:ascii="Times New Roman" w:hAnsi="Times New Roman" w:cs="Times New Roman"/>
@@ -473,156 +461,196 @@
         <w:rPr>
           <w:rFonts w:ascii="Times New Roman" w:hAnsi="Times New Roman" w:cs="Times New Roman"/>
         </w:rPr>
-        <w:t>Write code for creating/filling</w:t>
-      </w:r>
+        <w:t xml:space="preserve">Write code for creating/filling </w:t>
+      </w:r>
+      <w:proofErr w:type="spellStart"/>
+      <w:r>
+        <w:rPr>
+          <w:rFonts w:ascii="Times New Roman" w:hAnsi="Times New Roman" w:cs="Times New Roman"/>
+        </w:rPr>
+        <w:t>morse_tree</w:t>
+      </w:r>
+      <w:proofErr w:type="spellEnd"/>
+      <w:r>
+        <w:rPr>
+          <w:rFonts w:ascii="Times New Roman" w:hAnsi="Times New Roman" w:cs="Times New Roman"/>
+        </w:rPr>
+        <w:t>.</w:t>
+      </w:r>
+    </w:p>
+    <w:p>
+      <w:pPr>
+        <w:rPr>
+          <w:rFonts w:ascii="Times New Roman" w:hAnsi="Times New Roman" w:cs="Times New Roman"/>
+        </w:rPr>
+      </w:pPr>
+    </w:p>
+    <w:p>
+      <w:pPr>
+        <w:rPr>
+          <w:rFonts w:ascii="Times New Roman" w:hAnsi="Times New Roman" w:cs="Times New Roman"/>
+        </w:rPr>
+      </w:pPr>
+      <w:r>
+        <w:rPr>
+          <w:rFonts w:ascii="Times New Roman" w:hAnsi="Times New Roman" w:cs="Times New Roman"/>
+        </w:rPr>
+        <w:t xml:space="preserve">Todd </w:t>
+      </w:r>
+      <w:proofErr w:type="spellStart"/>
+      <w:r>
+        <w:rPr>
+          <w:rFonts w:ascii="Times New Roman" w:hAnsi="Times New Roman" w:cs="Times New Roman"/>
+        </w:rPr>
+        <w:t>Defluiter</w:t>
+      </w:r>
+      <w:proofErr w:type="spellEnd"/>
+      <w:r>
+        <w:rPr>
+          <w:rFonts w:ascii="Times New Roman" w:hAnsi="Times New Roman" w:cs="Times New Roman"/>
+        </w:rPr>
+        <w:t xml:space="preserve"> –</w:t>
+      </w:r>
+      <w:r>
+        <w:rPr>
+          <w:rFonts w:ascii="Times New Roman" w:hAnsi="Times New Roman" w:cs="Times New Roman"/>
+        </w:rPr>
+        <w:t xml:space="preserve"> Writing the simple </w:t>
+      </w:r>
+      <w:proofErr w:type="spellStart"/>
+      <w:r>
+        <w:rPr>
+          <w:rFonts w:ascii="Times New Roman" w:hAnsi="Times New Roman" w:cs="Times New Roman"/>
+        </w:rPr>
+        <w:t>base_tree</w:t>
+      </w:r>
+      <w:proofErr w:type="spellEnd"/>
+      <w:r>
+        <w:rPr>
+          <w:rFonts w:ascii="Times New Roman" w:hAnsi="Times New Roman" w:cs="Times New Roman"/>
+        </w:rPr>
+        <w:t xml:space="preserve"> class, and </w:t>
+      </w:r>
+      <w:proofErr w:type="gramStart"/>
+      <w:r>
+        <w:rPr>
+          <w:rFonts w:ascii="Times New Roman" w:hAnsi="Times New Roman" w:cs="Times New Roman"/>
+        </w:rPr>
+        <w:t>it’s</w:t>
+      </w:r>
+      <w:proofErr w:type="gramEnd"/>
+      <w:r>
+        <w:rPr>
+          <w:rFonts w:ascii="Times New Roman" w:hAnsi="Times New Roman" w:cs="Times New Roman"/>
+        </w:rPr>
+        <w:t xml:space="preserve"> simple functions.</w:t>
+      </w:r>
+      <w:r>
+        <w:rPr>
+          <w:rFonts w:ascii="Times New Roman" w:hAnsi="Times New Roman" w:cs="Times New Roman"/>
+        </w:rPr>
+        <w:t xml:space="preserve"> </w:t>
+      </w:r>
+    </w:p>
+    <w:p>
+      <w:pPr>
+        <w:rPr>
+          <w:rFonts w:ascii="Times New Roman" w:hAnsi="Times New Roman" w:cs="Times New Roman"/>
+        </w:rPr>
+      </w:pPr>
+    </w:p>
+    <w:p>
+      <w:pPr>
+        <w:rPr>
+          <w:rFonts w:ascii="Times New Roman" w:hAnsi="Times New Roman" w:cs="Times New Roman"/>
+        </w:rPr>
+      </w:pPr>
+      <w:r>
+        <w:rPr>
+          <w:rFonts w:ascii="Times New Roman" w:hAnsi="Times New Roman" w:cs="Times New Roman"/>
+        </w:rPr>
+        <w:t xml:space="preserve">Cody Wilson </w:t>
+      </w:r>
+      <w:r>
+        <w:rPr>
+          <w:rFonts w:ascii="Times New Roman" w:hAnsi="Times New Roman" w:cs="Times New Roman"/>
+        </w:rPr>
+        <w:t>–</w:t>
+      </w:r>
+      <w:r>
+        <w:rPr>
+          <w:rFonts w:ascii="Times New Roman" w:hAnsi="Times New Roman" w:cs="Times New Roman"/>
+        </w:rPr>
+        <w:t xml:space="preserve"> </w:t>
+      </w:r>
+      <w:r>
+        <w:rPr>
+          <w:rFonts w:ascii="Times New Roman" w:hAnsi="Times New Roman" w:cs="Times New Roman"/>
+        </w:rPr>
+        <w:t>Write search function</w:t>
+      </w:r>
+      <w:r>
+        <w:rPr>
+          <w:rFonts w:ascii="Times New Roman" w:hAnsi="Times New Roman" w:cs="Times New Roman"/>
+        </w:rPr>
+        <w:t xml:space="preserve"> and help take care the creation of the </w:t>
+      </w:r>
+      <w:proofErr w:type="spellStart"/>
+      <w:r>
+        <w:rPr>
+          <w:rFonts w:ascii="Times New Roman" w:hAnsi="Times New Roman" w:cs="Times New Roman"/>
+        </w:rPr>
+        <w:t>morse_tree</w:t>
+      </w:r>
+      <w:proofErr w:type="spellEnd"/>
+      <w:r>
+        <w:rPr>
+          <w:rFonts w:ascii="Times New Roman" w:hAnsi="Times New Roman" w:cs="Times New Roman"/>
+        </w:rPr>
+        <w:t xml:space="preserve"> class.</w:t>
+      </w:r>
+    </w:p>
+    <w:p>
+      <w:pPr>
+        <w:rPr>
+          <w:rFonts w:ascii="Times New Roman" w:hAnsi="Times New Roman" w:cs="Times New Roman"/>
+        </w:rPr>
+      </w:pPr>
       <w:bookmarkStart w:id="0" w:name="_GoBack"/>
       <w:bookmarkEnd w:id="0"/>
       <w:r>
         <w:rPr>
           <w:rFonts w:ascii="Times New Roman" w:hAnsi="Times New Roman" w:cs="Times New Roman"/>
         </w:rPr>
-        <w:t xml:space="preserve"> </w:t>
-      </w:r>
-      <w:proofErr w:type="spellStart"/>
-      <w:r>
-        <w:rPr>
-          <w:rFonts w:ascii="Times New Roman" w:hAnsi="Times New Roman" w:cs="Times New Roman"/>
-        </w:rPr>
-        <w:t>morse_tree</w:t>
-      </w:r>
-      <w:proofErr w:type="spellEnd"/>
-      <w:r>
-        <w:rPr>
-          <w:rFonts w:ascii="Times New Roman" w:hAnsi="Times New Roman" w:cs="Times New Roman"/>
-        </w:rPr>
-        <w:t>.</w:t>
-      </w:r>
-    </w:p>
-    <w:p>
-      <w:pPr>
-        <w:rPr>
-          <w:rFonts w:ascii="Times New Roman" w:hAnsi="Times New Roman" w:cs="Times New Roman"/>
-        </w:rPr>
-      </w:pPr>
-    </w:p>
-    <w:p>
-      <w:pPr>
-        <w:rPr>
-          <w:rFonts w:ascii="Times New Roman" w:hAnsi="Times New Roman" w:cs="Times New Roman"/>
-        </w:rPr>
-      </w:pPr>
-      <w:r>
-        <w:rPr>
-          <w:rFonts w:ascii="Times New Roman" w:hAnsi="Times New Roman" w:cs="Times New Roman"/>
-        </w:rPr>
-        <w:t xml:space="preserve">Todd </w:t>
-      </w:r>
-      <w:proofErr w:type="spellStart"/>
-      <w:r>
-        <w:rPr>
-          <w:rFonts w:ascii="Times New Roman" w:hAnsi="Times New Roman" w:cs="Times New Roman"/>
-        </w:rPr>
-        <w:t>Defluiter</w:t>
-      </w:r>
-      <w:proofErr w:type="spellEnd"/>
-      <w:r>
-        <w:rPr>
-          <w:rFonts w:ascii="Times New Roman" w:hAnsi="Times New Roman" w:cs="Times New Roman"/>
-        </w:rPr>
-        <w:t xml:space="preserve"> –</w:t>
-      </w:r>
-      <w:r>
-        <w:rPr>
-          <w:rFonts w:ascii="Times New Roman" w:hAnsi="Times New Roman" w:cs="Times New Roman"/>
-        </w:rPr>
-        <w:t xml:space="preserve"> Writing the simple </w:t>
-      </w:r>
-      <w:proofErr w:type="spellStart"/>
-      <w:r>
-        <w:rPr>
-          <w:rFonts w:ascii="Times New Roman" w:hAnsi="Times New Roman" w:cs="Times New Roman"/>
-        </w:rPr>
-        <w:t>base_tree</w:t>
-      </w:r>
-      <w:proofErr w:type="spellEnd"/>
-      <w:r>
-        <w:rPr>
-          <w:rFonts w:ascii="Times New Roman" w:hAnsi="Times New Roman" w:cs="Times New Roman"/>
-        </w:rPr>
-        <w:t xml:space="preserve"> class, and </w:t>
+        <w:t xml:space="preserve">A more clear definition will probably arise when we start </w:t>
       </w:r>
       <w:proofErr w:type="gramStart"/>
       <w:r>
         <w:rPr>
           <w:rFonts w:ascii="Times New Roman" w:hAnsi="Times New Roman" w:cs="Times New Roman"/>
         </w:rPr>
-        <w:t>it’s</w:t>
+        <w:t>to actually complete</w:t>
       </w:r>
       <w:proofErr w:type="gramEnd"/>
       <w:r>
         <w:rPr>
           <w:rFonts w:ascii="Times New Roman" w:hAnsi="Times New Roman" w:cs="Times New Roman"/>
         </w:rPr>
-        <w:t xml:space="preserve"> simple functions.</w:t>
-      </w:r>
-      <w:r>
-        <w:rPr>
-          <w:rFonts w:ascii="Times New Roman" w:hAnsi="Times New Roman" w:cs="Times New Roman"/>
-        </w:rPr>
-        <w:t xml:space="preserve"> </w:t>
-      </w:r>
-    </w:p>
-    <w:p>
-      <w:pPr>
-        <w:rPr>
-          <w:rFonts w:ascii="Times New Roman" w:hAnsi="Times New Roman" w:cs="Times New Roman"/>
-        </w:rPr>
-      </w:pPr>
-    </w:p>
-    <w:p>
-      <w:pPr>
-        <w:rPr>
-          <w:rFonts w:ascii="Times New Roman" w:hAnsi="Times New Roman" w:cs="Times New Roman"/>
-        </w:rPr>
-      </w:pPr>
-    </w:p>
-    <w:p>
-      <w:pPr>
-        <w:rPr>
-          <w:rFonts w:ascii="Times New Roman" w:hAnsi="Times New Roman" w:cs="Times New Roman"/>
-        </w:rPr>
-      </w:pPr>
-    </w:p>
-    <w:p>
-      <w:pPr>
-        <w:rPr>
-          <w:rFonts w:ascii="Times New Roman" w:hAnsi="Times New Roman" w:cs="Times New Roman"/>
-        </w:rPr>
-      </w:pPr>
-      <w:r>
-        <w:rPr>
-          <w:rFonts w:ascii="Times New Roman" w:hAnsi="Times New Roman" w:cs="Times New Roman"/>
-        </w:rPr>
-        <w:lastRenderedPageBreak/>
-        <w:t xml:space="preserve">Cody Wilson </w:t>
-      </w:r>
-      <w:r>
-        <w:rPr>
-          <w:rFonts w:ascii="Times New Roman" w:hAnsi="Times New Roman" w:cs="Times New Roman"/>
-        </w:rPr>
-        <w:t>–</w:t>
-      </w:r>
-      <w:r>
-        <w:rPr>
-          <w:rFonts w:ascii="Times New Roman" w:hAnsi="Times New Roman" w:cs="Times New Roman"/>
-        </w:rPr>
-        <w:t xml:space="preserve"> </w:t>
-      </w:r>
-      <w:r>
-        <w:rPr>
-          <w:rFonts w:ascii="Times New Roman" w:hAnsi="Times New Roman" w:cs="Times New Roman"/>
-        </w:rPr>
-        <w:t>Write search function</w:t>
+        <w:t xml:space="preserve"> the project. File input/output </w:t>
+      </w:r>
+      <w:proofErr w:type="gramStart"/>
+      <w:r>
+        <w:rPr>
+          <w:rFonts w:ascii="Times New Roman" w:hAnsi="Times New Roman" w:cs="Times New Roman"/>
+        </w:rPr>
+        <w:t>will be handed</w:t>
+      </w:r>
+      <w:proofErr w:type="gramEnd"/>
+      <w:r>
+        <w:rPr>
+          <w:rFonts w:ascii="Times New Roman" w:hAnsi="Times New Roman" w:cs="Times New Roman"/>
+        </w:rPr>
+        <w:t xml:space="preserve"> off once we can get hardcoded values working.</w:t>
       </w:r>
     </w:p>
     <w:sectPr>
@@ -636,7 +664,7 @@
 </file>
 
 <file path=word/styles.xml><?xml version="1.0" encoding="utf-8"?>
-<w:styles xmlns:mc="http://schemas.openxmlformats.org/markup-compatibility/2006" xmlns:r="http://schemas.openxmlformats.org/officeDocument/2006/relationships" xmlns:w="http://schemas.openxmlformats.org/wordprocessingml/2006/main" xmlns:w14="http://schemas.microsoft.com/office/word/2010/wordml" xmlns:w15="http://schemas.microsoft.com/office/word/2012/wordml" xmlns:w16se="http://schemas.microsoft.com/office/word/2015/wordml/symex" mc:Ignorable="w14 w15 w16se">
+<w:styles xmlns:mc="http://schemas.openxmlformats.org/markup-compatibility/2006" xmlns:r="http://schemas.openxmlformats.org/officeDocument/2006/relationships" xmlns:w="http://schemas.openxmlformats.org/wordprocessingml/2006/main" xmlns:w14="http://schemas.microsoft.com/office/word/2010/wordml" xmlns:w15="http://schemas.microsoft.com/office/word/2012/wordml" mc:Ignorable="w14 w15">
   <w:docDefaults>
     <w:rPrDefault>
       <w:rPr>

</xml_diff>